<commit_message>
today's exercise updated witl url to central server
</commit_message>
<xml_diff>
--- a/Exercises/RabbitMQ exercise.docx
+++ b/Exercises/RabbitMQ exercise.docx
@@ -97,7 +97,33 @@
         <w:rPr>
           <w:lang w:val="en-US"/>
         </w:rPr>
-        <w:t xml:space="preserve"> of the Enterprise Integration Pattern book. The solution </w:t>
+        <w:t xml:space="preserve"> of the Enterprise Integration Pattern book</w:t>
+      </w:r>
+      <w:r>
+        <w:rPr>
+          <w:lang w:val="en-US"/>
+        </w:rPr>
+        <w:t xml:space="preserve"> (see where to run </w:t>
+      </w:r>
+      <w:proofErr w:type="spellStart"/>
+      <w:r>
+        <w:rPr>
+          <w:lang w:val="en-US"/>
+        </w:rPr>
+        <w:t>RabbitMQ</w:t>
+      </w:r>
+      <w:proofErr w:type="spellEnd"/>
+      <w:r>
+        <w:rPr>
+          <w:lang w:val="en-US"/>
+        </w:rPr>
+        <w:t xml:space="preserve"> in the end of the document)</w:t>
+      </w:r>
+      <w:r>
+        <w:rPr>
+          <w:lang w:val="en-US"/>
+        </w:rPr>
+        <w:t xml:space="preserve">. The solution </w:t>
       </w:r>
       <w:proofErr w:type="gramStart"/>
       <w:r>
@@ -186,31 +212,7 @@
         <w:rPr>
           <w:lang w:val="en-US"/>
         </w:rPr>
-        <w:t xml:space="preserve"> You can decide your own client type that starts the process </w:t>
-      </w:r>
-      <w:r>
-        <w:rPr>
-          <w:lang w:val="en-US"/>
-        </w:rPr>
-        <w:t>(</w:t>
-      </w:r>
-      <w:r>
-        <w:rPr>
-          <w:lang w:val="en-US"/>
-        </w:rPr>
-        <w:t>e.g. console app or web app)</w:t>
-      </w:r>
-      <w:r>
-        <w:rPr>
-          <w:lang w:val="en-US"/>
-        </w:rPr>
-        <w:t>.</w:t>
-      </w:r>
-      <w:r>
-        <w:rPr>
-          <w:lang w:val="en-US"/>
-        </w:rPr>
-        <w:t xml:space="preserve"> The client process does not have to get a reply back. The reply can go into a database or email </w:t>
+        <w:t xml:space="preserve"> You can decide your own client type that starts the process (e.g. console app or web app). The client process does not have to get a reply back. The reply can go into a database or email </w:t>
       </w:r>
       <w:r>
         <w:rPr>
@@ -646,25 +648,7 @@
           <w:shd w:val="clear" w:color="auto" w:fill="FFFFFF"/>
           <w:lang w:val="en-US"/>
         </w:rPr>
-        <w:t>Aggr</w:t>
-      </w:r>
-      <w:r>
-        <w:rPr>
-          <w:i/>
-          <w:iCs/>
-          <w:shd w:val="clear" w:color="auto" w:fill="FFFFFF"/>
-          <w:lang w:val="en-US"/>
-        </w:rPr>
-        <w:t>e</w:t>
-      </w:r>
-      <w:r>
-        <w:rPr>
-          <w:i/>
-          <w:iCs/>
-          <w:shd w:val="clear" w:color="auto" w:fill="FFFFFF"/>
-          <w:lang w:val="en-US"/>
-        </w:rPr>
-        <w:t>gator</w:t>
+        <w:t>Aggregator</w:t>
       </w:r>
       <w:r>
         <w:rPr>
@@ -754,8 +738,6 @@
           <w:lang w:val="en-US"/>
         </w:rPr>
       </w:pPr>
-      <w:bookmarkStart w:id="0" w:name="_GoBack"/>
-      <w:bookmarkEnd w:id="0"/>
       <w:r>
         <w:rPr>
           <w:color w:val="333333"/>
@@ -896,14 +878,7 @@
           <w:b/>
           <w:lang w:val="en-US"/>
         </w:rPr>
-        <w:t>Exercise</w:t>
-      </w:r>
-      <w:r>
-        <w:rPr>
-          <w:b/>
-          <w:lang w:val="en-US"/>
-        </w:rPr>
-        <w:t xml:space="preserve"> 2</w:t>
+        <w:t>Exercise 2</w:t>
       </w:r>
     </w:p>
     <w:p>
@@ -1159,9 +1134,588 @@
         </w:rPr>
       </w:pPr>
     </w:p>
+    <w:p>
+      <w:pPr>
+        <w:spacing w:after="0"/>
+        <w:rPr>
+          <w:b/>
+          <w:lang w:val="en-US"/>
+        </w:rPr>
+      </w:pPr>
+    </w:p>
+    <w:p>
+      <w:pPr>
+        <w:spacing w:after="0"/>
+        <w:rPr>
+          <w:b/>
+          <w:sz w:val="24"/>
+          <w:lang w:val="en-US"/>
+        </w:rPr>
+      </w:pPr>
+      <w:proofErr w:type="spellStart"/>
+      <w:r>
+        <w:rPr>
+          <w:b/>
+          <w:sz w:val="24"/>
+          <w:lang w:val="en-US"/>
+        </w:rPr>
+        <w:t>RabbitMQ</w:t>
+      </w:r>
+      <w:proofErr w:type="spellEnd"/>
+      <w:r>
+        <w:rPr>
+          <w:b/>
+          <w:sz w:val="24"/>
+          <w:lang w:val="en-US"/>
+        </w:rPr>
+        <w:t xml:space="preserve"> broker</w:t>
+      </w:r>
+      <w:r>
+        <w:rPr>
+          <w:b/>
+          <w:sz w:val="24"/>
+          <w:lang w:val="en-US"/>
+        </w:rPr>
+        <w:t xml:space="preserve"> – which to use?</w:t>
+      </w:r>
+    </w:p>
+    <w:p>
+      <w:pPr>
+        <w:spacing w:after="0"/>
+        <w:rPr>
+          <w:lang w:val="en-US"/>
+        </w:rPr>
+      </w:pPr>
+    </w:p>
+    <w:p>
+      <w:pPr>
+        <w:spacing w:after="0"/>
+        <w:rPr>
+          <w:lang w:val="en-US"/>
+        </w:rPr>
+      </w:pPr>
+      <w:r>
+        <w:rPr>
+          <w:lang w:val="en-US"/>
+        </w:rPr>
+        <w:t xml:space="preserve">You can use a </w:t>
+      </w:r>
+      <w:proofErr w:type="spellStart"/>
+      <w:r>
+        <w:rPr>
+          <w:lang w:val="en-US"/>
+        </w:rPr>
+        <w:t>RabbitMQ</w:t>
+      </w:r>
+      <w:proofErr w:type="spellEnd"/>
+      <w:r>
+        <w:rPr>
+          <w:lang w:val="en-US"/>
+        </w:rPr>
+        <w:t xml:space="preserve"> broker that Cphbusiness provides at </w:t>
+      </w:r>
+      <w:r>
+        <w:rPr>
+          <w:lang w:val="en-US"/>
+        </w:rPr>
+        <w:t>datdb.cphbusiness.dk</w:t>
+      </w:r>
+      <w:r>
+        <w:rPr>
+          <w:lang w:val="en-US"/>
+        </w:rPr>
+        <w:t>.</w:t>
+      </w:r>
+    </w:p>
+    <w:p>
+      <w:pPr>
+        <w:spacing w:after="0"/>
+        <w:rPr>
+          <w:lang w:val="en-US"/>
+        </w:rPr>
+      </w:pPr>
+    </w:p>
+    <w:p>
+      <w:pPr>
+        <w:spacing w:after="0"/>
+        <w:rPr>
+          <w:lang w:val="en-US"/>
+        </w:rPr>
+      </w:pPr>
+      <w:r>
+        <w:rPr>
+          <w:lang w:val="en-US"/>
+        </w:rPr>
+        <w:t>You can access it from code like this (Java example):</w:t>
+      </w:r>
+    </w:p>
+    <w:p>
+      <w:pPr>
+        <w:spacing w:after="0"/>
+        <w:rPr>
+          <w:lang w:val="en-US"/>
+        </w:rPr>
+      </w:pPr>
+    </w:p>
+    <w:p>
+      <w:pPr>
+        <w:spacing w:after="0"/>
+        <w:ind w:firstLine="1304"/>
+        <w:rPr>
+          <w:rFonts w:ascii="Courier New" w:hAnsi="Courier New" w:cs="Courier New"/>
+          <w:lang w:val="en-US"/>
+        </w:rPr>
+      </w:pPr>
+      <w:proofErr w:type="spellStart"/>
+      <w:r>
+        <w:rPr>
+          <w:rFonts w:ascii="Courier New" w:hAnsi="Courier New" w:cs="Courier New"/>
+          <w:lang w:val="en-US"/>
+        </w:rPr>
+        <w:t>ConnectionFactory</w:t>
+      </w:r>
+      <w:proofErr w:type="spellEnd"/>
+      <w:r>
+        <w:rPr>
+          <w:rFonts w:ascii="Courier New" w:hAnsi="Courier New" w:cs="Courier New"/>
+          <w:lang w:val="en-US"/>
+        </w:rPr>
+        <w:t xml:space="preserve"> factory = new </w:t>
+      </w:r>
+      <w:proofErr w:type="spellStart"/>
+      <w:proofErr w:type="gramStart"/>
+      <w:r>
+        <w:rPr>
+          <w:rFonts w:ascii="Courier New" w:hAnsi="Courier New" w:cs="Courier New"/>
+          <w:lang w:val="en-US"/>
+        </w:rPr>
+        <w:t>ConnectionFactory</w:t>
+      </w:r>
+      <w:proofErr w:type="spellEnd"/>
+      <w:r>
+        <w:rPr>
+          <w:rFonts w:ascii="Courier New" w:hAnsi="Courier New" w:cs="Courier New"/>
+          <w:lang w:val="en-US"/>
+        </w:rPr>
+        <w:t>(</w:t>
+      </w:r>
+      <w:proofErr w:type="gramEnd"/>
+      <w:r>
+        <w:rPr>
+          <w:rFonts w:ascii="Courier New" w:hAnsi="Courier New" w:cs="Courier New"/>
+          <w:lang w:val="en-US"/>
+        </w:rPr>
+        <w:t>);</w:t>
+      </w:r>
+    </w:p>
+    <w:p>
+      <w:pPr>
+        <w:spacing w:after="0"/>
+        <w:rPr>
+          <w:rFonts w:ascii="Courier New" w:hAnsi="Courier New" w:cs="Courier New"/>
+          <w:lang w:val="en-US"/>
+        </w:rPr>
+      </w:pPr>
+      <w:r>
+        <w:rPr>
+          <w:rFonts w:ascii="Courier New" w:hAnsi="Courier New" w:cs="Courier New"/>
+          <w:lang w:val="en-US"/>
+        </w:rPr>
+        <w:t xml:space="preserve">        </w:t>
+      </w:r>
+      <w:r>
+        <w:rPr>
+          <w:rFonts w:ascii="Courier New" w:hAnsi="Courier New" w:cs="Courier New"/>
+          <w:lang w:val="en-US"/>
+        </w:rPr>
+        <w:tab/>
+      </w:r>
+      <w:proofErr w:type="spellStart"/>
+      <w:proofErr w:type="gramStart"/>
+      <w:r>
+        <w:rPr>
+          <w:rFonts w:ascii="Courier New" w:hAnsi="Courier New" w:cs="Courier New"/>
+          <w:lang w:val="en-US"/>
+        </w:rPr>
+        <w:t>factory.setHost</w:t>
+      </w:r>
+      <w:proofErr w:type="spellEnd"/>
+      <w:r>
+        <w:rPr>
+          <w:rFonts w:ascii="Courier New" w:hAnsi="Courier New" w:cs="Courier New"/>
+          <w:lang w:val="en-US"/>
+        </w:rPr>
+        <w:t>(</w:t>
+      </w:r>
+      <w:proofErr w:type="gramEnd"/>
+      <w:r>
+        <w:rPr>
+          <w:rFonts w:ascii="Courier New" w:hAnsi="Courier New" w:cs="Courier New"/>
+          <w:lang w:val="en-US"/>
+        </w:rPr>
+        <w:t>"datdb.cphbusiness.dk");</w:t>
+      </w:r>
+    </w:p>
+    <w:p>
+      <w:pPr>
+        <w:spacing w:after="0"/>
+        <w:rPr>
+          <w:rFonts w:ascii="Courier New" w:hAnsi="Courier New" w:cs="Courier New"/>
+          <w:lang w:val="en-US"/>
+        </w:rPr>
+      </w:pPr>
+      <w:r>
+        <w:rPr>
+          <w:rFonts w:ascii="Courier New" w:hAnsi="Courier New" w:cs="Courier New"/>
+          <w:lang w:val="en-US"/>
+        </w:rPr>
+        <w:t xml:space="preserve">     </w:t>
+      </w:r>
+      <w:r>
+        <w:rPr>
+          <w:rFonts w:ascii="Courier New" w:hAnsi="Courier New" w:cs="Courier New"/>
+          <w:lang w:val="en-US"/>
+        </w:rPr>
+        <w:tab/>
+      </w:r>
+      <w:proofErr w:type="spellStart"/>
+      <w:proofErr w:type="gramStart"/>
+      <w:r>
+        <w:rPr>
+          <w:rFonts w:ascii="Courier New" w:hAnsi="Courier New" w:cs="Courier New"/>
+          <w:lang w:val="en-US"/>
+        </w:rPr>
+        <w:t>factory.setPort</w:t>
+      </w:r>
+      <w:proofErr w:type="spellEnd"/>
+      <w:r>
+        <w:rPr>
+          <w:rFonts w:ascii="Courier New" w:hAnsi="Courier New" w:cs="Courier New"/>
+          <w:lang w:val="en-US"/>
+        </w:rPr>
+        <w:t>(</w:t>
+      </w:r>
+      <w:proofErr w:type="gramEnd"/>
+      <w:r>
+        <w:rPr>
+          <w:rFonts w:ascii="Courier New" w:hAnsi="Courier New" w:cs="Courier New"/>
+          <w:lang w:val="en-US"/>
+        </w:rPr>
+        <w:t>5672);</w:t>
+      </w:r>
+    </w:p>
+    <w:p>
+      <w:pPr>
+        <w:spacing w:after="0"/>
+        <w:rPr>
+          <w:rFonts w:ascii="Courier New" w:hAnsi="Courier New" w:cs="Courier New"/>
+          <w:lang w:val="en-US"/>
+        </w:rPr>
+      </w:pPr>
+      <w:r>
+        <w:rPr>
+          <w:rFonts w:ascii="Courier New" w:hAnsi="Courier New" w:cs="Courier New"/>
+          <w:lang w:val="en-US"/>
+        </w:rPr>
+        <w:t xml:space="preserve">        </w:t>
+      </w:r>
+      <w:r>
+        <w:rPr>
+          <w:rFonts w:ascii="Courier New" w:hAnsi="Courier New" w:cs="Courier New"/>
+          <w:lang w:val="en-US"/>
+        </w:rPr>
+        <w:tab/>
+      </w:r>
+      <w:proofErr w:type="spellStart"/>
+      <w:proofErr w:type="gramStart"/>
+      <w:r>
+        <w:rPr>
+          <w:rFonts w:ascii="Courier New" w:hAnsi="Courier New" w:cs="Courier New"/>
+          <w:lang w:val="en-US"/>
+        </w:rPr>
+        <w:t>factory.setUsername</w:t>
+      </w:r>
+      <w:proofErr w:type="spellEnd"/>
+      <w:r>
+        <w:rPr>
+          <w:rFonts w:ascii="Courier New" w:hAnsi="Courier New" w:cs="Courier New"/>
+          <w:lang w:val="en-US"/>
+        </w:rPr>
+        <w:t>(</w:t>
+      </w:r>
+      <w:proofErr w:type="gramEnd"/>
+      <w:r>
+        <w:rPr>
+          <w:rFonts w:ascii="Courier New" w:hAnsi="Courier New" w:cs="Courier New"/>
+          <w:lang w:val="en-US"/>
+        </w:rPr>
+        <w:t>"student");</w:t>
+      </w:r>
+    </w:p>
+    <w:p>
+      <w:pPr>
+        <w:spacing w:after="0"/>
+        <w:rPr>
+          <w:rFonts w:ascii="Courier New" w:hAnsi="Courier New" w:cs="Courier New"/>
+          <w:lang w:val="en-US"/>
+        </w:rPr>
+      </w:pPr>
+      <w:r>
+        <w:rPr>
+          <w:rFonts w:ascii="Courier New" w:hAnsi="Courier New" w:cs="Courier New"/>
+          <w:lang w:val="en-US"/>
+        </w:rPr>
+        <w:t xml:space="preserve">        </w:t>
+      </w:r>
+      <w:r>
+        <w:rPr>
+          <w:rFonts w:ascii="Courier New" w:hAnsi="Courier New" w:cs="Courier New"/>
+          <w:lang w:val="en-US"/>
+        </w:rPr>
+        <w:tab/>
+      </w:r>
+      <w:proofErr w:type="spellStart"/>
+      <w:proofErr w:type="gramStart"/>
+      <w:r>
+        <w:rPr>
+          <w:rFonts w:ascii="Courier New" w:hAnsi="Courier New" w:cs="Courier New"/>
+          <w:lang w:val="en-US"/>
+        </w:rPr>
+        <w:t>factory.setPassword</w:t>
+      </w:r>
+      <w:proofErr w:type="spellEnd"/>
+      <w:r>
+        <w:rPr>
+          <w:rFonts w:ascii="Courier New" w:hAnsi="Courier New" w:cs="Courier New"/>
+          <w:lang w:val="en-US"/>
+        </w:rPr>
+        <w:t>(</w:t>
+      </w:r>
+      <w:proofErr w:type="gramEnd"/>
+      <w:r>
+        <w:rPr>
+          <w:rFonts w:ascii="Courier New" w:hAnsi="Courier New" w:cs="Courier New"/>
+          <w:lang w:val="en-US"/>
+        </w:rPr>
+        <w:t>"</w:t>
+      </w:r>
+      <w:proofErr w:type="spellStart"/>
+      <w:r>
+        <w:rPr>
+          <w:rFonts w:ascii="Courier New" w:hAnsi="Courier New" w:cs="Courier New"/>
+          <w:lang w:val="en-US"/>
+        </w:rPr>
+        <w:t>cph</w:t>
+      </w:r>
+      <w:proofErr w:type="spellEnd"/>
+      <w:r>
+        <w:rPr>
+          <w:rFonts w:ascii="Courier New" w:hAnsi="Courier New" w:cs="Courier New"/>
+          <w:lang w:val="en-US"/>
+        </w:rPr>
+        <w:t>");</w:t>
+      </w:r>
+    </w:p>
+    <w:p>
+      <w:pPr>
+        <w:spacing w:after="0"/>
+        <w:rPr>
+          <w:lang w:val="en-US"/>
+        </w:rPr>
+      </w:pPr>
+    </w:p>
+    <w:p>
+      <w:pPr>
+        <w:spacing w:after="0"/>
+        <w:rPr>
+          <w:lang w:val="en-US"/>
+        </w:rPr>
+      </w:pPr>
+      <w:r>
+        <w:rPr>
+          <w:lang w:val="en-US"/>
+        </w:rPr>
+        <w:t xml:space="preserve">You </w:t>
+      </w:r>
+      <w:r>
+        <w:rPr>
+          <w:lang w:val="en-US"/>
+        </w:rPr>
+        <w:t xml:space="preserve">can access the management web interface here: </w:t>
+      </w:r>
+      <w:hyperlink r:id="rId16" w:history="1">
+        <w:r>
+          <w:rPr>
+            <w:rStyle w:val="Hyperlink"/>
+            <w:lang w:val="en-US"/>
+          </w:rPr>
+          <w:t>http://datdb.cphbusin</w:t>
+        </w:r>
+        <w:r>
+          <w:rPr>
+            <w:rStyle w:val="Hyperlink"/>
+            <w:lang w:val="en-US"/>
+          </w:rPr>
+          <w:t>e</w:t>
+        </w:r>
+        <w:r>
+          <w:rPr>
+            <w:rStyle w:val="Hyperlink"/>
+            <w:lang w:val="en-US"/>
+          </w:rPr>
+          <w:t>ss.dk:15672/</w:t>
+        </w:r>
+      </w:hyperlink>
+    </w:p>
+    <w:p>
+      <w:pPr>
+        <w:spacing w:after="0"/>
+        <w:rPr>
+          <w:lang w:val="en-US"/>
+        </w:rPr>
+      </w:pPr>
+    </w:p>
+    <w:p>
+      <w:pPr>
+        <w:spacing w:after="0"/>
+        <w:rPr>
+          <w:lang w:val="en-US"/>
+        </w:rPr>
+      </w:pPr>
+      <w:r>
+        <w:rPr>
+          <w:lang w:val="en-US"/>
+        </w:rPr>
+        <w:t>Alternatively</w:t>
+      </w:r>
+      <w:r>
+        <w:rPr>
+          <w:lang w:val="en-US"/>
+        </w:rPr>
+        <w:t xml:space="preserve"> </w:t>
+      </w:r>
+      <w:r>
+        <w:rPr>
+          <w:lang w:val="en-US"/>
+        </w:rPr>
+        <w:t>use a</w:t>
+      </w:r>
+      <w:r>
+        <w:rPr>
+          <w:lang w:val="en-US"/>
+        </w:rPr>
+        <w:t>n</w:t>
+      </w:r>
+      <w:r>
+        <w:rPr>
+          <w:lang w:val="en-US"/>
+        </w:rPr>
+        <w:t xml:space="preserve"> </w:t>
+      </w:r>
+      <w:r>
+        <w:rPr>
+          <w:lang w:val="en-US"/>
+        </w:rPr>
+        <w:t xml:space="preserve">AMQP cloud service at </w:t>
+      </w:r>
+      <w:hyperlink r:id="rId17" w:history="1">
+        <w:r>
+          <w:rPr>
+            <w:rStyle w:val="Hyperlink"/>
+            <w:lang w:val="en-US"/>
+          </w:rPr>
+          <w:t>https://www.cloudamqp.com/plans.html</w:t>
+        </w:r>
+      </w:hyperlink>
+      <w:r>
+        <w:rPr>
+          <w:lang w:val="en-US"/>
+        </w:rPr>
+        <w:t xml:space="preserve">. </w:t>
+      </w:r>
+    </w:p>
+    <w:p>
+      <w:pPr>
+        <w:spacing w:after="0"/>
+        <w:rPr>
+          <w:lang w:val="en-US"/>
+        </w:rPr>
+      </w:pPr>
+      <w:r>
+        <w:rPr>
+          <w:lang w:val="en-US"/>
+        </w:rPr>
+        <w:t>Little Lemur is a shared instance for hobby projects where you have a monthly message limit of 1M. So do</w:t>
+      </w:r>
+      <w:r>
+        <w:rPr>
+          <w:lang w:val="en-US"/>
+        </w:rPr>
+        <w:t xml:space="preserve"> </w:t>
+      </w:r>
+      <w:r>
+        <w:rPr>
+          <w:lang w:val="en-US"/>
+        </w:rPr>
+        <w:t>n</w:t>
+      </w:r>
+      <w:r>
+        <w:rPr>
+          <w:lang w:val="en-US"/>
+        </w:rPr>
+        <w:t>o</w:t>
+      </w:r>
+      <w:r>
+        <w:rPr>
+          <w:lang w:val="en-US"/>
+        </w:rPr>
+        <w:t xml:space="preserve">t use it for </w:t>
+      </w:r>
+      <w:r>
+        <w:rPr>
+          <w:lang w:val="en-US"/>
+        </w:rPr>
+        <w:t xml:space="preserve">high activity tasks such as </w:t>
+      </w:r>
+      <w:r>
+        <w:rPr>
+          <w:lang w:val="en-US"/>
+        </w:rPr>
+        <w:t>testing performance, scalability etc.</w:t>
+      </w:r>
+      <w:r>
+        <w:rPr>
+          <w:lang w:val="en-US"/>
+        </w:rPr>
+        <w:t xml:space="preserve"> You can see </w:t>
+      </w:r>
+      <w:r>
+        <w:rPr>
+          <w:lang w:val="en-US"/>
+        </w:rPr>
+        <w:t xml:space="preserve">Java </w:t>
+      </w:r>
+      <w:r>
+        <w:rPr>
+          <w:lang w:val="en-US"/>
+        </w:rPr>
+        <w:t xml:space="preserve">demo code of how to access a cloud instance here: </w:t>
+      </w:r>
+      <w:hyperlink r:id="rId18" w:history="1">
+        <w:r>
+          <w:rPr>
+            <w:rStyle w:val="Hyperlink"/>
+            <w:lang w:val="en-US"/>
+          </w:rPr>
+          <w:t>https://github.com/Tine-m/Rabbit-cloud</w:t>
+        </w:r>
+      </w:hyperlink>
+      <w:bookmarkStart w:id="0" w:name="_GoBack"/>
+      <w:bookmarkEnd w:id="0"/>
+    </w:p>
     <w:sectPr>
-      <w:headerReference w:type="default" r:id="rId16"/>
-      <w:footerReference w:type="default" r:id="rId17"/>
+      <w:headerReference w:type="default" r:id="rId19"/>
+      <w:footerReference w:type="default" r:id="rId20"/>
       <w:pgSz w:w="11906" w:h="16838"/>
       <w:pgMar w:top="1701" w:right="1134" w:bottom="1701" w:left="1134" w:header="708" w:footer="708" w:gutter="0"/>
       <w:cols w:space="708"/>
@@ -2744,7 +3298,7 @@
 </file>
 
 <file path=customXml/itemProps1.xml><?xml version="1.0" encoding="utf-8"?>
-<ds:datastoreItem xmlns:ds="http://schemas.openxmlformats.org/officeDocument/2006/customXml" ds:itemID="{4AFB8B86-9B82-4221-9CFF-9EED28EE9120}">
+<ds:datastoreItem xmlns:ds="http://schemas.openxmlformats.org/officeDocument/2006/customXml" ds:itemID="{EF5970DC-2D71-4E57-9803-DB2223169AED}">
   <ds:schemaRefs>
     <ds:schemaRef ds:uri="http://schemas.openxmlformats.org/officeDocument/2006/bibliography"/>
   </ds:schemaRefs>

</xml_diff>